<commit_message>
Pushing Up Final Recommended Homework
</commit_message>
<xml_diff>
--- a/Plan.docx
+++ b/Plan.docx
@@ -4,34 +4,107 @@
   <w:body>
     <w:p>
       <w:r>
-        <w:t>Needed functionality:</w:t>
+        <w:t>About Me:</w:t>
+      </w:r>
+    </w:p>
+    <w:p>
+      <w:r>
+        <w:tab/>
+        <w:t>Background and Interests</w:t>
+      </w:r>
+      <w:r>
+        <w:tab/>
       </w:r>
     </w:p>
     <w:p>
       <w:pPr>
-        <w:pStyle w:val="ListParagraph"/>
-        <w:numPr>
-          <w:ilvl w:val="0"/>
-          <w:numId w:val="1"/>
-        </w:numPr>
+        <w:ind w:firstLine="720"/>
       </w:pPr>
       <w:r>
-        <w:t>Enter the text</w:t>
+        <w:t>Born in New Delhi, India, I came to the U.S. in the early 90s.  My parents, siblings, and I have lived in the DMV area ever since.  I also completed all my schooling locally.</w:t>
+      </w:r>
+    </w:p>
+    <w:p>
+      <w:r>
+        <w:t xml:space="preserve">I’m an avid practitioner of Yoga and Meditation and enjoy reading up on the subject during my free time.  I developed this interest after a friend pointed me towards them during a difficult time in my life and I’ve been hooked ever since given how much it helped me.  </w:t>
+      </w:r>
+      <w:r>
+        <w:t xml:space="preserve">Using what I learn during the boot camp, </w:t>
+      </w:r>
+      <w:r>
+        <w:t xml:space="preserve">I would like to create a website where I can share my development as a Yoga practitioner and share some tips or materials on Meditation. </w:t>
       </w:r>
     </w:p>
     <w:p>
       <w:pPr>
-        <w:pStyle w:val="ListParagraph"/>
-        <w:numPr>
-          <w:ilvl w:val="1"/>
-          <w:numId w:val="1"/>
-        </w:numPr>
+        <w:ind w:firstLine="720"/>
       </w:pPr>
       <w:r>
-        <w:t>Three paragraphs</w:t>
+        <w:t>Career:</w:t>
+      </w:r>
+    </w:p>
+    <w:p>
+      <w:pPr>
+        <w:ind w:firstLine="720"/>
+      </w:pPr>
+      <w:r>
+        <w:t xml:space="preserve">My career started </w:t>
+      </w:r>
+      <w:r>
+        <w:t>off</w:t>
+      </w:r>
+      <w:r>
+        <w:t xml:space="preserve"> in the mortgage industry and I have stayed in it the entire time.  </w:t>
+      </w:r>
+      <w:r>
+        <w:t>I’m a senior valuation analyst and m</w:t>
+      </w:r>
+      <w:r>
+        <w:t xml:space="preserve">y expertise </w:t>
+      </w:r>
+      <w:r>
+        <w:t>include, but not limited to,</w:t>
+      </w:r>
+      <w:r>
+        <w:t xml:space="preserve"> the valuation of Mortgaged Backed Securities (MBS) of various types including structured and non-structured products.  </w:t>
+      </w:r>
+      <w:r>
+        <w:t xml:space="preserve">I’ve always had an analytical mindset and been interested in data </w:t>
+      </w:r>
+      <w:r>
+        <w:t>analytics,</w:t>
+      </w:r>
+      <w:r>
+        <w:t xml:space="preserve"> so my current job suits my interests.</w:t>
+      </w:r>
+    </w:p>
+    <w:p>
+      <w:r>
+        <w:t xml:space="preserve">My job required the use of various tools such as MS Office Suite, Bloomberg, </w:t>
+      </w:r>
+      <w:proofErr w:type="spellStart"/>
+      <w:r>
+        <w:t>Intex</w:t>
+      </w:r>
+      <w:proofErr w:type="spellEnd"/>
+      <w:r>
+        <w:t xml:space="preserve">, and Tableau to name a few.  Being in a senior and leadership role, I am also involved in various initiatives related to the future state of our organization.  I’m also an active member of the Diversity and Inclusion, D&amp;I, committee in our organization as I believe equal opportunity and fair treatment at work is a must for all.  </w:t>
       </w:r>
       <w:bookmarkStart w:id="0" w:name="_GoBack"/>
       <w:bookmarkEnd w:id="0"/>
+    </w:p>
+    <w:p/>
+    <w:p/>
+    <w:p>
+      <w:r>
+        <w:tab/>
+        <w:t xml:space="preserve">   </w:t>
+      </w:r>
+    </w:p>
+    <w:p>
+      <w:r>
+        <w:tab/>
+      </w:r>
     </w:p>
     <w:sectPr>
       <w:pgSz w:w="12240" w:h="15840"/>
@@ -41,126 +114,6 @@
     </w:sectPr>
   </w:body>
 </w:document>
-</file>
-
-<file path=word/numbering.xml><?xml version="1.0" encoding="utf-8"?>
-<w:numbering xmlns:wpc="http://schemas.microsoft.com/office/word/2010/wordprocessingCanvas" xmlns:cx="http://schemas.microsoft.com/office/drawing/2014/chartex" xmlns:cx1="http://schemas.microsoft.com/office/drawing/2015/9/8/chartex" xmlns:cx2="http://schemas.microsoft.com/office/drawing/2015/10/21/chartex" xmlns:cx3="http://schemas.microsoft.com/office/drawing/2016/5/9/chartex" xmlns:cx4="http://schemas.microsoft.com/office/drawing/2016/5/10/chartex" xmlns:cx5="http://schemas.microsoft.com/office/drawing/2016/5/11/chartex" xmlns:cx6="http://schemas.microsoft.com/office/drawing/2016/5/12/chartex" xmlns:cx7="http://schemas.microsoft.com/office/drawing/2016/5/13/chartex" xmlns:cx8="http://schemas.microsoft.com/office/drawing/2016/5/14/chartex" xmlns:mc="http://schemas.openxmlformats.org/markup-compatibility/2006" xmlns:aink="http://schemas.microsoft.com/office/drawing/2016/ink" xmlns:am3d="http://schemas.microsoft.com/office/drawing/2017/model3d" xmlns:o="urn:schemas-microsoft-com:office:office" xmlns:r="http://schemas.openxmlformats.org/officeDocument/2006/relationships" xmlns:m="http://schemas.openxmlformats.org/officeDocument/2006/math" xmlns:v="urn:schemas-microsoft-com:vml" xmlns:wp14="http://schemas.microsoft.com/office/word/2010/wordprocessingDrawing" xmlns:wp="http://schemas.openxmlformats.org/drawingml/2006/wordprocessingDrawing" xmlns:w10="urn:schemas-microsoft-com:office:word" xmlns:w="http://schemas.openxmlformats.org/wordprocessingml/2006/main" xmlns:w14="http://schemas.microsoft.com/office/word/2010/wordml" xmlns:w15="http://schemas.microsoft.com/office/word/2012/wordml" xmlns:w16cid="http://schemas.microsoft.com/office/word/2016/wordml/cid" xmlns:w16se="http://schemas.microsoft.com/office/word/2015/wordml/symex" xmlns:wpg="http://schemas.microsoft.com/office/word/2010/wordprocessingGroup" xmlns:wpi="http://schemas.microsoft.com/office/word/2010/wordprocessingInk" xmlns:wne="http://schemas.microsoft.com/office/word/2006/wordml" xmlns:wps="http://schemas.microsoft.com/office/word/2010/wordprocessingShape" mc:Ignorable="w14 w15 w16se w16cid wp14">
-  <w:abstractNum w:abstractNumId="0" w15:restartNumberingAfterBreak="0">
-    <w:nsid w:val="75EE71DA"/>
-    <w:multiLevelType w:val="hybridMultilevel"/>
-    <w:tmpl w:val="5E5ED94C"/>
-    <w:lvl w:ilvl="0" w:tplc="42F65C40">
-      <w:numFmt w:val="bullet"/>
-      <w:lvlText w:val=""/>
-      <w:lvlJc w:val="left"/>
-      <w:pPr>
-        <w:ind w:left="1080" w:hanging="360"/>
-      </w:pPr>
-      <w:rPr>
-        <w:rFonts w:ascii="Symbol" w:eastAsiaTheme="minorHAnsi" w:hAnsi="Symbol" w:cstheme="minorBidi" w:hint="default"/>
-      </w:rPr>
-    </w:lvl>
-    <w:lvl w:ilvl="1" w:tplc="04090003">
-      <w:start w:val="1"/>
-      <w:numFmt w:val="bullet"/>
-      <w:lvlText w:val="o"/>
-      <w:lvlJc w:val="left"/>
-      <w:pPr>
-        <w:ind w:left="1800" w:hanging="360"/>
-      </w:pPr>
-      <w:rPr>
-        <w:rFonts w:ascii="Courier New" w:hAnsi="Courier New" w:cs="Courier New" w:hint="default"/>
-      </w:rPr>
-    </w:lvl>
-    <w:lvl w:ilvl="2" w:tplc="04090005" w:tentative="1">
-      <w:start w:val="1"/>
-      <w:numFmt w:val="bullet"/>
-      <w:lvlText w:val=""/>
-      <w:lvlJc w:val="left"/>
-      <w:pPr>
-        <w:ind w:left="2520" w:hanging="360"/>
-      </w:pPr>
-      <w:rPr>
-        <w:rFonts w:ascii="Wingdings" w:hAnsi="Wingdings" w:hint="default"/>
-      </w:rPr>
-    </w:lvl>
-    <w:lvl w:ilvl="3" w:tplc="04090001" w:tentative="1">
-      <w:start w:val="1"/>
-      <w:numFmt w:val="bullet"/>
-      <w:lvlText w:val=""/>
-      <w:lvlJc w:val="left"/>
-      <w:pPr>
-        <w:ind w:left="3240" w:hanging="360"/>
-      </w:pPr>
-      <w:rPr>
-        <w:rFonts w:ascii="Symbol" w:hAnsi="Symbol" w:hint="default"/>
-      </w:rPr>
-    </w:lvl>
-    <w:lvl w:ilvl="4" w:tplc="04090003" w:tentative="1">
-      <w:start w:val="1"/>
-      <w:numFmt w:val="bullet"/>
-      <w:lvlText w:val="o"/>
-      <w:lvlJc w:val="left"/>
-      <w:pPr>
-        <w:ind w:left="3960" w:hanging="360"/>
-      </w:pPr>
-      <w:rPr>
-        <w:rFonts w:ascii="Courier New" w:hAnsi="Courier New" w:cs="Courier New" w:hint="default"/>
-      </w:rPr>
-    </w:lvl>
-    <w:lvl w:ilvl="5" w:tplc="04090005" w:tentative="1">
-      <w:start w:val="1"/>
-      <w:numFmt w:val="bullet"/>
-      <w:lvlText w:val=""/>
-      <w:lvlJc w:val="left"/>
-      <w:pPr>
-        <w:ind w:left="4680" w:hanging="360"/>
-      </w:pPr>
-      <w:rPr>
-        <w:rFonts w:ascii="Wingdings" w:hAnsi="Wingdings" w:hint="default"/>
-      </w:rPr>
-    </w:lvl>
-    <w:lvl w:ilvl="6" w:tplc="04090001" w:tentative="1">
-      <w:start w:val="1"/>
-      <w:numFmt w:val="bullet"/>
-      <w:lvlText w:val=""/>
-      <w:lvlJc w:val="left"/>
-      <w:pPr>
-        <w:ind w:left="5400" w:hanging="360"/>
-      </w:pPr>
-      <w:rPr>
-        <w:rFonts w:ascii="Symbol" w:hAnsi="Symbol" w:hint="default"/>
-      </w:rPr>
-    </w:lvl>
-    <w:lvl w:ilvl="7" w:tplc="04090003" w:tentative="1">
-      <w:start w:val="1"/>
-      <w:numFmt w:val="bullet"/>
-      <w:lvlText w:val="o"/>
-      <w:lvlJc w:val="left"/>
-      <w:pPr>
-        <w:ind w:left="6120" w:hanging="360"/>
-      </w:pPr>
-      <w:rPr>
-        <w:rFonts w:ascii="Courier New" w:hAnsi="Courier New" w:cs="Courier New" w:hint="default"/>
-      </w:rPr>
-    </w:lvl>
-    <w:lvl w:ilvl="8" w:tplc="04090005" w:tentative="1">
-      <w:start w:val="1"/>
-      <w:numFmt w:val="bullet"/>
-      <w:lvlText w:val=""/>
-      <w:lvlJc w:val="left"/>
-      <w:pPr>
-        <w:ind w:left="6840" w:hanging="360"/>
-      </w:pPr>
-      <w:rPr>
-        <w:rFonts w:ascii="Wingdings" w:hAnsi="Wingdings" w:hint="default"/>
-      </w:rPr>
-    </w:lvl>
-  </w:abstractNum>
-  <w:num w:numId="1">
-    <w:abstractNumId w:val="0"/>
-  </w:num>
-</w:numbering>
 </file>
 
 <file path=word/styles.xml><?xml version="1.0" encoding="utf-8"?>
@@ -588,17 +541,6 @@
     <w:semiHidden/>
     <w:unhideWhenUsed/>
   </w:style>
-  <w:style w:type="paragraph" w:styleId="ListParagraph">
-    <w:name w:val="List Paragraph"/>
-    <w:basedOn w:val="Normal"/>
-    <w:uiPriority w:val="34"/>
-    <w:qFormat/>
-    <w:rsid w:val="001F1A13"/>
-    <w:pPr>
-      <w:ind w:left="720"/>
-      <w:contextualSpacing/>
-    </w:pPr>
-  </w:style>
 </w:styles>
 </file>
 

</xml_diff>